<commit_message>
dau xanh rau ma
</commit_message>
<xml_diff>
--- a/TaiLieuThamKhao/BAOCAO_OFF.docx
+++ b/TaiLieuThamKhao/BAOCAO_OFF.docx
@@ -1,6 +1,6 @@
 
 <file path=word/document.xml><?xml version="1.0" encoding="utf-8"?>
-<w:document xmlns:wpc="http://schemas.microsoft.com/office/word/2010/wordprocessingCanvas" xmlns:cx="http://schemas.microsoft.com/office/drawing/2014/chartex" xmlns:mc="http://schemas.openxmlformats.org/markup-compatibility/2006" xmlns:o="urn:schemas-microsoft-com:office:office" xmlns:r="http://schemas.openxmlformats.org/officeDocument/2006/relationships" xmlns:m="http://schemas.openxmlformats.org/officeDocument/2006/math" xmlns:v="urn:schemas-microsoft-com:vml" xmlns:wp14="http://schemas.microsoft.com/office/word/2010/wordprocessingDrawing" xmlns:wp="http://schemas.openxmlformats.org/drawingml/2006/wordprocessingDrawing" xmlns:w10="urn:schemas-microsoft-com:office:word" xmlns:w="http://schemas.openxmlformats.org/wordprocessingml/2006/main" xmlns:w14="http://schemas.microsoft.com/office/word/2010/wordml" xmlns:w15="http://schemas.microsoft.com/office/word/2012/wordml" xmlns:w16se="http://schemas.microsoft.com/office/word/2015/wordml/symex" xmlns:wpg="http://schemas.microsoft.com/office/word/2010/wordprocessingGroup" xmlns:wpi="http://schemas.microsoft.com/office/word/2010/wordprocessingInk" xmlns:wne="http://schemas.microsoft.com/office/word/2006/wordml" xmlns:wps="http://schemas.microsoft.com/office/word/2010/wordprocessingShape" mc:Ignorable="w14 w15 w16se wp14">
+<w:document xmlns:wpc="http://schemas.microsoft.com/office/word/2010/wordprocessingCanvas" xmlns:mc="http://schemas.openxmlformats.org/markup-compatibility/2006" xmlns:o="urn:schemas-microsoft-com:office:office" xmlns:r="http://schemas.openxmlformats.org/officeDocument/2006/relationships" xmlns:m="http://schemas.openxmlformats.org/officeDocument/2006/math" xmlns:v="urn:schemas-microsoft-com:vml" xmlns:wp14="http://schemas.microsoft.com/office/word/2010/wordprocessingDrawing" xmlns:wp="http://schemas.openxmlformats.org/drawingml/2006/wordprocessingDrawing" xmlns:w10="urn:schemas-microsoft-com:office:word" xmlns:w="http://schemas.openxmlformats.org/wordprocessingml/2006/main" xmlns:w14="http://schemas.microsoft.com/office/word/2010/wordml" xmlns:w15="http://schemas.microsoft.com/office/word/2012/wordml" xmlns:wpg="http://schemas.microsoft.com/office/word/2010/wordprocessingGroup" xmlns:wpi="http://schemas.microsoft.com/office/word/2010/wordprocessingInk" xmlns:wne="http://schemas.microsoft.com/office/word/2006/wordml" xmlns:wps="http://schemas.microsoft.com/office/word/2010/wordprocessingShape" mc:Ignorable="w14 w15 wp14">
   <w:body>
     <w:sdt>
       <w:sdtPr>
@@ -4729,7 +4729,7 @@
               </wp:anchor>
             </w:drawing>
           </mc:Choice>
-          <mc:Fallback>
+          <mc:Fallback xmlns:w16se="http://schemas.microsoft.com/office/word/2015/wordml/symex" xmlns:cx="http://schemas.microsoft.com/office/drawing/2014/chartex">
             <w:pict>
               <v:shapetype w14:anchorId="2FD775C3" id="_x0000_t202" coordsize="21600,21600" o:spt="202" path="m,l,21600r21600,l21600,xe">
                 <v:stroke joinstyle="miter"/>
@@ -4783,6 +4783,8 @@
         </w:rPr>
         <w:br w:type="page"/>
       </w:r>
+      <w:bookmarkStart w:id="29" w:name="_GoBack"/>
+      <w:bookmarkEnd w:id="29"/>
     </w:p>
     <w:p>
       <w:pPr>
@@ -4800,8 +4802,8 @@
           <w:color w:val="auto"/>
         </w:rPr>
       </w:pPr>
-      <w:bookmarkStart w:id="29" w:name="_Toc22075383"/>
-      <w:bookmarkStart w:id="30" w:name="_Toc59484269"/>
+      <w:bookmarkStart w:id="30" w:name="_Toc22075383"/>
+      <w:bookmarkStart w:id="31" w:name="_Toc59484269"/>
       <w:r>
         <w:rPr>
           <w:rFonts w:ascii="Times New Roman" w:hAnsi="Times New Roman" w:cs="Times New Roman"/>
@@ -4812,8 +4814,8 @@
         <w:lastRenderedPageBreak/>
         <w:t>Sơ đồ tổ chức nhân sự</w:t>
       </w:r>
-      <w:bookmarkEnd w:id="29"/>
       <w:bookmarkEnd w:id="30"/>
+      <w:bookmarkEnd w:id="31"/>
     </w:p>
     <w:p>
       <w:pPr>
@@ -4950,10 +4952,10 @@
                                 <w:szCs w:val="26"/>
                               </w:rPr>
                             </w:pPr>
-                            <w:bookmarkStart w:id="31" w:name="_Toc22037021"/>
-                            <w:bookmarkStart w:id="32" w:name="_Toc22062769"/>
-                            <w:bookmarkStart w:id="33" w:name="_Toc59485270"/>
-                            <w:bookmarkStart w:id="34" w:name="_Toc59486076"/>
+                            <w:bookmarkStart w:id="32" w:name="_Toc22037021"/>
+                            <w:bookmarkStart w:id="33" w:name="_Toc22062769"/>
+                            <w:bookmarkStart w:id="34" w:name="_Toc59485270"/>
+                            <w:bookmarkStart w:id="35" w:name="_Toc59486076"/>
                             <w:r>
                               <w:rPr>
                                 <w:rFonts w:ascii="Times New Roman" w:hAnsi="Times New Roman" w:cs="Times New Roman"/>
@@ -4963,10 +4965,10 @@
                               </w:rPr>
                               <w:t>Hình 2. Sơ đồ tổ chức nhân sự</w:t>
                             </w:r>
-                            <w:bookmarkEnd w:id="31"/>
                             <w:bookmarkEnd w:id="32"/>
                             <w:bookmarkEnd w:id="33"/>
                             <w:bookmarkEnd w:id="34"/>
+                            <w:bookmarkEnd w:id="35"/>
                           </w:p>
                         </w:txbxContent>
                       </wps:txbx>
@@ -4979,7 +4981,7 @@
               </wp:anchor>
             </w:drawing>
           </mc:Choice>
-          <mc:Fallback>
+          <mc:Fallback xmlns:w16se="http://schemas.microsoft.com/office/word/2015/wordml/symex" xmlns:cx="http://schemas.microsoft.com/office/drawing/2014/chartex">
             <w:pict>
               <v:shape w14:anchorId="51885989" id="Text Box 7" o:spid="_x0000_s1027" type="#_x0000_t202" style="position:absolute;margin-left:0;margin-top:317.95pt;width:446.4pt;height:.05pt;z-index:251670528;visibility:visible;mso-wrap-style:square;mso-wrap-distance-left:9pt;mso-wrap-distance-top:0;mso-wrap-distance-right:9pt;mso-wrap-distance-bottom:0;mso-position-horizontal:left;mso-position-horizontal-relative:margin;mso-position-vertical:absolute;mso-position-vertical-relative:text;v-text-anchor:top" o:gfxdata="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" stroked="f">
                 <v:textbox style="mso-fit-shape-to-text:t" inset="0,0,0,0">
@@ -5039,10 +5041,10 @@
           <w:szCs w:val="26"/>
         </w:rPr>
       </w:pPr>
-      <w:bookmarkStart w:id="35" w:name="_Toc22075384"/>
-      <w:bookmarkStart w:id="36" w:name="_Toc59484270"/>
-      <w:bookmarkStart w:id="37" w:name="_Toc59485271"/>
-      <w:bookmarkStart w:id="38" w:name="_Toc59486077"/>
+      <w:bookmarkStart w:id="36" w:name="_Toc22075384"/>
+      <w:bookmarkStart w:id="37" w:name="_Toc59484270"/>
+      <w:bookmarkStart w:id="38" w:name="_Toc59485271"/>
+      <w:bookmarkStart w:id="39" w:name="_Toc59486077"/>
       <w:r>
         <w:rPr>
           <w:rFonts w:ascii="Times New Roman" w:hAnsi="Times New Roman" w:cs="Times New Roman"/>
@@ -5054,10 +5056,10 @@
         </w:rPr>
         <w:t>KẾ HOẠCH THỰC HIỆN DỰ ÁN</w:t>
       </w:r>
-      <w:bookmarkEnd w:id="35"/>
       <w:bookmarkEnd w:id="36"/>
       <w:bookmarkEnd w:id="37"/>
       <w:bookmarkEnd w:id="38"/>
+      <w:bookmarkEnd w:id="39"/>
     </w:p>
     <w:p>
       <w:pPr>
@@ -5754,10 +5756,10 @@
           <w:szCs w:val="26"/>
         </w:rPr>
       </w:pPr>
-      <w:bookmarkStart w:id="39" w:name="_Toc22075385"/>
-      <w:bookmarkStart w:id="40" w:name="_Toc59484271"/>
-      <w:bookmarkStart w:id="41" w:name="_Toc59485272"/>
-      <w:bookmarkStart w:id="42" w:name="_Toc59486078"/>
+      <w:bookmarkStart w:id="40" w:name="_Toc22075385"/>
+      <w:bookmarkStart w:id="41" w:name="_Toc59484271"/>
+      <w:bookmarkStart w:id="42" w:name="_Toc59485272"/>
+      <w:bookmarkStart w:id="43" w:name="_Toc59486078"/>
       <w:r>
         <w:rPr>
           <w:rFonts w:ascii="Times New Roman" w:hAnsi="Times New Roman" w:cs="Times New Roman"/>
@@ -5769,10 +5771,10 @@
         </w:rPr>
         <w:t>KẾ HOẠCH QUẢN LÝ NHÂN SỰ</w:t>
       </w:r>
-      <w:bookmarkEnd w:id="39"/>
       <w:bookmarkEnd w:id="40"/>
       <w:bookmarkEnd w:id="41"/>
       <w:bookmarkEnd w:id="42"/>
+      <w:bookmarkEnd w:id="43"/>
     </w:p>
     <w:tbl>
       <w:tblPr>
@@ -6737,10 +6739,10 @@
           <w:szCs w:val="26"/>
         </w:rPr>
       </w:pPr>
-      <w:bookmarkStart w:id="43" w:name="_Toc22075386"/>
-      <w:bookmarkStart w:id="44" w:name="_Toc59484272"/>
-      <w:bookmarkStart w:id="45" w:name="_Toc59485273"/>
-      <w:bookmarkStart w:id="46" w:name="_Toc59486079"/>
+      <w:bookmarkStart w:id="44" w:name="_Toc22075386"/>
+      <w:bookmarkStart w:id="45" w:name="_Toc59484272"/>
+      <w:bookmarkStart w:id="46" w:name="_Toc59485273"/>
+      <w:bookmarkStart w:id="47" w:name="_Toc59486079"/>
       <w:r>
         <w:rPr>
           <w:rFonts w:ascii="Times New Roman" w:hAnsi="Times New Roman" w:cs="Times New Roman"/>
@@ -6752,10 +6754,10 @@
         </w:rPr>
         <w:t>KẾ HOẠCH QUẢN LÝ THỜI GIAN</w:t>
       </w:r>
-      <w:bookmarkEnd w:id="43"/>
       <w:bookmarkEnd w:id="44"/>
       <w:bookmarkEnd w:id="45"/>
       <w:bookmarkEnd w:id="46"/>
+      <w:bookmarkEnd w:id="47"/>
     </w:p>
     <w:p>
       <w:pPr>
@@ -6773,8 +6775,8 @@
           <w:color w:val="auto"/>
         </w:rPr>
       </w:pPr>
-      <w:bookmarkStart w:id="47" w:name="_Toc22075387"/>
-      <w:bookmarkStart w:id="48" w:name="_Toc59484273"/>
+      <w:bookmarkStart w:id="48" w:name="_Toc22075387"/>
+      <w:bookmarkStart w:id="49" w:name="_Toc59484273"/>
       <w:r>
         <w:rPr>
           <w:rFonts w:ascii="Times New Roman" w:hAnsi="Times New Roman" w:cs="Times New Roman"/>
@@ -6784,8 +6786,8 @@
         </w:rPr>
         <w:t>Ước lượng thời gian</w:t>
       </w:r>
-      <w:bookmarkEnd w:id="47"/>
       <w:bookmarkEnd w:id="48"/>
+      <w:bookmarkEnd w:id="49"/>
     </w:p>
     <w:p>
       <w:pPr>
@@ -6985,7 +6987,7 @@
                 <w:szCs w:val="26"/>
               </w:rPr>
             </w:pPr>
-            <w:bookmarkStart w:id="49" w:name="_Hlk21985221"/>
+            <w:bookmarkStart w:id="50" w:name="_Hlk21985221"/>
             <w:r>
               <w:rPr>
                 <w:rFonts w:ascii="Times New Roman" w:hAnsi="Times New Roman" w:cs="Times New Roman"/>
@@ -10633,8 +10635,8 @@
                 <w:szCs w:val="26"/>
               </w:rPr>
             </w:pPr>
-            <w:bookmarkStart w:id="50" w:name="_Toc22075388"/>
-            <w:bookmarkEnd w:id="49"/>
+            <w:bookmarkStart w:id="51" w:name="_Toc22075388"/>
+            <w:bookmarkEnd w:id="50"/>
             <w:r>
               <w:rPr>
                 <w:rFonts w:ascii="Times New Roman" w:hAnsi="Times New Roman" w:cs="Times New Roman"/>
@@ -11224,7 +11226,7 @@
           <w:color w:val="auto"/>
         </w:rPr>
       </w:pPr>
-      <w:bookmarkStart w:id="51" w:name="_Toc59484274"/>
+      <w:bookmarkStart w:id="52" w:name="_Toc59484274"/>
       <w:r>
         <w:rPr>
           <w:rFonts w:ascii="Times New Roman" w:hAnsi="Times New Roman" w:cs="Times New Roman"/>
@@ -11234,8 +11236,8 @@
         </w:rPr>
         <w:t>Sơ đồ Pert và sơ đồ Gantt</w:t>
       </w:r>
-      <w:bookmarkEnd w:id="50"/>
       <w:bookmarkEnd w:id="51"/>
+      <w:bookmarkEnd w:id="52"/>
     </w:p>
     <w:p>
       <w:pPr>
@@ -11298,9 +11300,9 @@
                                 <w:szCs w:val="26"/>
                               </w:rPr>
                             </w:pPr>
-                            <w:bookmarkStart w:id="52" w:name="_Toc22062771"/>
-                            <w:bookmarkStart w:id="53" w:name="_Toc59485274"/>
-                            <w:bookmarkStart w:id="54" w:name="_Toc59486080"/>
+                            <w:bookmarkStart w:id="53" w:name="_Toc22062771"/>
+                            <w:bookmarkStart w:id="54" w:name="_Toc59485274"/>
+                            <w:bookmarkStart w:id="55" w:name="_Toc59486080"/>
                             <w:r>
                               <w:rPr>
                                 <w:rFonts w:ascii="Times New Roman" w:hAnsi="Times New Roman" w:cs="Times New Roman"/>
@@ -11310,7 +11312,7 @@
                               </w:rPr>
                               <w:t>Hình</w:t>
                             </w:r>
-                            <w:bookmarkEnd w:id="52"/>
+                            <w:bookmarkEnd w:id="53"/>
                             <w:r>
                               <w:rPr>
                                 <w:rFonts w:ascii="Times New Roman" w:hAnsi="Times New Roman" w:cs="Times New Roman"/>
@@ -11320,8 +11322,8 @@
                               </w:rPr>
                               <w:t xml:space="preserve"> 3. Sơ đồ Pert</w:t>
                             </w:r>
-                            <w:bookmarkEnd w:id="53"/>
                             <w:bookmarkEnd w:id="54"/>
+                            <w:bookmarkEnd w:id="55"/>
                           </w:p>
                         </w:txbxContent>
                       </wps:txbx>
@@ -11337,7 +11339,7 @@
               </wp:anchor>
             </w:drawing>
           </mc:Choice>
-          <mc:Fallback>
+          <mc:Fallback xmlns:w16se="http://schemas.microsoft.com/office/word/2015/wordml/symex" xmlns:cx="http://schemas.microsoft.com/office/drawing/2014/chartex">
             <w:pict>
               <v:shapetype w14:anchorId="1CD0CF86" id="_x0000_t202" coordsize="21600,21600" o:spt="202" path="m,l,21600r21600,l21600,xe">
                 <v:stroke joinstyle="miter"/>
@@ -11390,7 +11392,6 @@
           </mc:Fallback>
         </mc:AlternateContent>
       </w:r>
-      <w:bookmarkStart w:id="58" w:name="_GoBack"/>
       <w:r>
         <w:rPr>
           <w:noProof/>
@@ -11460,7 +11461,6 @@
           </wp:anchor>
         </w:drawing>
       </w:r>
-      <w:bookmarkEnd w:id="58"/>
     </w:p>
     <w:p>
       <w:pPr>
@@ -11526,8 +11526,8 @@
                                 <w:szCs w:val="26"/>
                               </w:rPr>
                             </w:pPr>
-                            <w:bookmarkStart w:id="59" w:name="_Toc59485275"/>
-                            <w:bookmarkStart w:id="60" w:name="_Toc59486081"/>
+                            <w:bookmarkStart w:id="56" w:name="_Toc59485275"/>
+                            <w:bookmarkStart w:id="57" w:name="_Toc59486081"/>
                             <w:r>
                               <w:rPr>
                                 <w:rFonts w:ascii="Times New Roman" w:hAnsi="Times New Roman" w:cs="Times New Roman"/>
@@ -11547,8 +11547,8 @@
                               </w:rPr>
                               <w:t>Grantt</w:t>
                             </w:r>
-                            <w:bookmarkEnd w:id="59"/>
-                            <w:bookmarkEnd w:id="60"/>
+                            <w:bookmarkEnd w:id="56"/>
+                            <w:bookmarkEnd w:id="57"/>
                           </w:p>
                         </w:txbxContent>
                       </wps:txbx>
@@ -11564,7 +11564,7 @@
               </wp:anchor>
             </w:drawing>
           </mc:Choice>
-          <mc:Fallback>
+          <mc:Fallback xmlns:w16se="http://schemas.microsoft.com/office/word/2015/wordml/symex" xmlns:cx="http://schemas.microsoft.com/office/drawing/2014/chartex">
             <w:pict>
               <v:shape w14:anchorId="25686A1F" id="Text Box 24" o:spid="_x0000_s1029" type="#_x0000_t202" style="position:absolute;margin-left:23.6pt;margin-top:266.75pt;width:442.65pt;height:31.8pt;z-index:251693056;visibility:visible;mso-wrap-style:square;mso-height-percent:0;mso-wrap-distance-left:9pt;mso-wrap-distance-top:0;mso-wrap-distance-right:9pt;mso-wrap-distance-bottom:0;mso-position-horizontal:absolute;mso-position-horizontal-relative:margin;mso-position-vertical:absolute;mso-position-vertical-relative:text;mso-height-percent:0;mso-height-relative:margin;v-text-anchor:top" o:gfxdata="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" stroked="f">
                 <v:textbox inset="0,0,0,0">
@@ -11692,8 +11692,8 @@
           <w:color w:val="auto"/>
         </w:rPr>
       </w:pPr>
-      <w:bookmarkStart w:id="63" w:name="_Toc22075389"/>
-      <w:bookmarkStart w:id="64" w:name="_Toc59484275"/>
+      <w:bookmarkStart w:id="58" w:name="_Toc22075389"/>
+      <w:bookmarkStart w:id="59" w:name="_Toc59484275"/>
       <w:r>
         <w:rPr>
           <w:rFonts w:ascii="Times New Roman" w:hAnsi="Times New Roman" w:cs="Times New Roman"/>
@@ -11703,8 +11703,8 @@
         </w:rPr>
         <w:t>Biểu đồ Gantt</w:t>
       </w:r>
-      <w:bookmarkEnd w:id="63"/>
-      <w:bookmarkEnd w:id="64"/>
+      <w:bookmarkEnd w:id="58"/>
+      <w:bookmarkEnd w:id="59"/>
     </w:p>
     <w:p/>
     <w:p>
@@ -11770,9 +11770,9 @@
                                 <w:szCs w:val="26"/>
                               </w:rPr>
                             </w:pPr>
-                            <w:bookmarkStart w:id="65" w:name="_Toc22062772"/>
-                            <w:bookmarkStart w:id="66" w:name="_Toc59485276"/>
-                            <w:bookmarkStart w:id="67" w:name="_Toc59486082"/>
+                            <w:bookmarkStart w:id="60" w:name="_Toc22062772"/>
+                            <w:bookmarkStart w:id="61" w:name="_Toc59485276"/>
+                            <w:bookmarkStart w:id="62" w:name="_Toc59486082"/>
                             <w:r>
                               <w:rPr>
                                 <w:rFonts w:ascii="Times New Roman" w:hAnsi="Times New Roman" w:cs="Times New Roman"/>
@@ -11782,7 +11782,7 @@
                               </w:rPr>
                               <w:t xml:space="preserve">Hình </w:t>
                             </w:r>
-                            <w:bookmarkEnd w:id="65"/>
+                            <w:bookmarkEnd w:id="60"/>
                             <w:r>
                               <w:rPr>
                                 <w:rFonts w:ascii="Times New Roman" w:hAnsi="Times New Roman" w:cs="Times New Roman"/>
@@ -11792,8 +11792,8 @@
                               </w:rPr>
                               <w:t>5. Giai đoạn khảo sát dự án</w:t>
                             </w:r>
-                            <w:bookmarkEnd w:id="66"/>
-                            <w:bookmarkEnd w:id="67"/>
+                            <w:bookmarkEnd w:id="61"/>
+                            <w:bookmarkEnd w:id="62"/>
                           </w:p>
                           <w:p>
                             <w:pPr>
@@ -11820,7 +11820,7 @@
               </wp:anchor>
             </w:drawing>
           </mc:Choice>
-          <mc:Fallback>
+          <mc:Fallback xmlns:w16se="http://schemas.microsoft.com/office/word/2015/wordml/symex" xmlns:cx="http://schemas.microsoft.com/office/drawing/2014/chartex">
             <w:pict>
               <v:shape w14:anchorId="587E4B51" id="Text Box 6" o:spid="_x0000_s1031" type="#_x0000_t202" style="position:absolute;margin-left:0;margin-top:1in;width:482.4pt;height:30pt;z-index:251674624;visibility:visible;mso-wrap-style:square;mso-height-percent:0;mso-wrap-distance-left:9pt;mso-wrap-distance-top:0;mso-wrap-distance-right:9pt;mso-wrap-distance-bottom:0;mso-position-horizontal:left;mso-position-horizontal-relative:margin;mso-position-vertical:absolute;mso-position-vertical-relative:text;mso-height-percent:0;mso-height-relative:margin;v-text-anchor:top" o:gfxdata="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" stroked="f">
                 <v:textbox inset="0,0,0,0">
@@ -11997,8 +11997,8 @@
                                 <w:szCs w:val="26"/>
                               </w:rPr>
                             </w:pPr>
-                            <w:bookmarkStart w:id="68" w:name="_Toc59485277"/>
-                            <w:bookmarkStart w:id="69" w:name="_Toc59486083"/>
+                            <w:bookmarkStart w:id="63" w:name="_Toc59485277"/>
+                            <w:bookmarkStart w:id="64" w:name="_Toc59486083"/>
                             <w:r>
                               <w:rPr>
                                 <w:rFonts w:ascii="Times New Roman" w:hAnsi="Times New Roman" w:cs="Times New Roman"/>
@@ -12008,8 +12008,8 @@
                               </w:rPr>
                               <w:t>Hình 6. Giai đoạn phân tích</w:t>
                             </w:r>
-                            <w:bookmarkEnd w:id="68"/>
-                            <w:bookmarkEnd w:id="69"/>
+                            <w:bookmarkEnd w:id="63"/>
+                            <w:bookmarkEnd w:id="64"/>
                           </w:p>
                           <w:p>
                             <w:pPr>
@@ -12036,7 +12036,7 @@
               </wp:anchor>
             </w:drawing>
           </mc:Choice>
-          <mc:Fallback>
+          <mc:Fallback xmlns:w16se="http://schemas.microsoft.com/office/word/2015/wordml/symex" xmlns:cx="http://schemas.microsoft.com/office/drawing/2014/chartex">
             <w:pict>
               <v:shape w14:anchorId="78F64186" id="Text Box 28" o:spid="_x0000_s1032" type="#_x0000_t202" style="position:absolute;margin-left:0;margin-top:84.3pt;width:482.4pt;height:30pt;z-index:251695104;visibility:visible;mso-wrap-style:square;mso-height-percent:0;mso-wrap-distance-left:9pt;mso-wrap-distance-top:0;mso-wrap-distance-right:9pt;mso-wrap-distance-bottom:0;mso-position-horizontal:left;mso-position-horizontal-relative:margin;mso-position-vertical:absolute;mso-position-vertical-relative:text;mso-height-percent:0;mso-height-relative:margin;v-text-anchor:top" o:gfxdata="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" stroked="f">
                 <v:textbox inset="0,0,0,0">
@@ -12202,8 +12202,8 @@
                                 <w:szCs w:val="26"/>
                               </w:rPr>
                             </w:pPr>
-                            <w:bookmarkStart w:id="70" w:name="_Toc59485278"/>
-                            <w:bookmarkStart w:id="71" w:name="_Toc59486084"/>
+                            <w:bookmarkStart w:id="65" w:name="_Toc59485278"/>
+                            <w:bookmarkStart w:id="66" w:name="_Toc59486084"/>
                             <w:r>
                               <w:rPr>
                                 <w:rFonts w:ascii="Times New Roman" w:hAnsi="Times New Roman" w:cs="Times New Roman"/>
@@ -12213,8 +12213,8 @@
                               </w:rPr>
                               <w:t>Hình 7. Giai đoạn thiết kế</w:t>
                             </w:r>
-                            <w:bookmarkEnd w:id="70"/>
-                            <w:bookmarkEnd w:id="71"/>
+                            <w:bookmarkEnd w:id="65"/>
+                            <w:bookmarkEnd w:id="66"/>
                           </w:p>
                           <w:p>
                             <w:pPr>
@@ -12241,7 +12241,7 @@
               </wp:anchor>
             </w:drawing>
           </mc:Choice>
-          <mc:Fallback>
+          <mc:Fallback xmlns:w16se="http://schemas.microsoft.com/office/word/2015/wordml/symex" xmlns:cx="http://schemas.microsoft.com/office/drawing/2014/chartex">
             <w:pict>
               <v:shape w14:anchorId="502B4594" id="Text Box 36" o:spid="_x0000_s1033" type="#_x0000_t202" style="position:absolute;margin-left:431.2pt;margin-top:82.8pt;width:482.4pt;height:30pt;z-index:251697152;visibility:visible;mso-wrap-style:square;mso-height-percent:0;mso-wrap-distance-left:9pt;mso-wrap-distance-top:0;mso-wrap-distance-right:9pt;mso-wrap-distance-bottom:0;mso-position-horizontal:right;mso-position-horizontal-relative:margin;mso-position-vertical:absolute;mso-position-vertical-relative:text;mso-height-percent:0;mso-height-relative:margin;v-text-anchor:top" o:gfxdata="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" stroked="f">
                 <v:textbox inset="0,0,0,0">
@@ -12408,8 +12408,8 @@
                                 <w:szCs w:val="26"/>
                               </w:rPr>
                             </w:pPr>
-                            <w:bookmarkStart w:id="72" w:name="_Toc59485279"/>
-                            <w:bookmarkStart w:id="73" w:name="_Toc59486085"/>
+                            <w:bookmarkStart w:id="67" w:name="_Toc59485279"/>
+                            <w:bookmarkStart w:id="68" w:name="_Toc59486085"/>
                             <w:r>
                               <w:rPr>
                                 <w:rFonts w:ascii="Times New Roman" w:hAnsi="Times New Roman" w:cs="Times New Roman"/>
@@ -12419,8 +12419,8 @@
                               </w:rPr>
                               <w:t>Hình 8. Giai đoạn thực hiện</w:t>
                             </w:r>
-                            <w:bookmarkEnd w:id="72"/>
-                            <w:bookmarkEnd w:id="73"/>
+                            <w:bookmarkEnd w:id="67"/>
+                            <w:bookmarkEnd w:id="68"/>
                           </w:p>
                           <w:p>
                             <w:pPr>
@@ -12447,7 +12447,7 @@
               </wp:anchor>
             </w:drawing>
           </mc:Choice>
-          <mc:Fallback>
+          <mc:Fallback xmlns:w16se="http://schemas.microsoft.com/office/word/2015/wordml/symex" xmlns:cx="http://schemas.microsoft.com/office/drawing/2014/chartex">
             <w:pict>
               <v:shape w14:anchorId="5D1330A3" id="Text Box 38" o:spid="_x0000_s1034" type="#_x0000_t202" style="position:absolute;margin-left:0;margin-top:43.85pt;width:482.4pt;height:30pt;z-index:251699200;visibility:visible;mso-wrap-style:square;mso-height-percent:0;mso-wrap-distance-left:9pt;mso-wrap-distance-top:0;mso-wrap-distance-right:9pt;mso-wrap-distance-bottom:0;mso-position-horizontal:left;mso-position-horizontal-relative:margin;mso-position-vertical:absolute;mso-position-vertical-relative:text;mso-height-percent:0;mso-height-relative:margin;v-text-anchor:top" o:gfxdata="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" stroked="f">
                 <v:textbox inset="0,0,0,0">
@@ -12616,8 +12616,8 @@
                                 <w:szCs w:val="26"/>
                               </w:rPr>
                             </w:pPr>
-                            <w:bookmarkStart w:id="74" w:name="_Toc59485280"/>
-                            <w:bookmarkStart w:id="75" w:name="_Toc59486086"/>
+                            <w:bookmarkStart w:id="69" w:name="_Toc59485280"/>
+                            <w:bookmarkStart w:id="70" w:name="_Toc59486086"/>
                             <w:r>
                               <w:rPr>
                                 <w:rFonts w:ascii="Times New Roman" w:hAnsi="Times New Roman" w:cs="Times New Roman"/>
@@ -12627,8 +12627,8 @@
                               </w:rPr>
                               <w:t>Hình 9. Giai đoạn kiểm thử</w:t>
                             </w:r>
-                            <w:bookmarkEnd w:id="74"/>
-                            <w:bookmarkEnd w:id="75"/>
+                            <w:bookmarkEnd w:id="69"/>
+                            <w:bookmarkEnd w:id="70"/>
                           </w:p>
                           <w:p>
                             <w:pPr>
@@ -12655,7 +12655,7 @@
               </wp:anchor>
             </w:drawing>
           </mc:Choice>
-          <mc:Fallback>
+          <mc:Fallback xmlns:w16se="http://schemas.microsoft.com/office/word/2015/wordml/symex" xmlns:cx="http://schemas.microsoft.com/office/drawing/2014/chartex">
             <w:pict>
               <v:shape w14:anchorId="32DD6B6D" id="Text Box 40" o:spid="_x0000_s1035" type="#_x0000_t202" style="position:absolute;margin-left:0;margin-top:95.1pt;width:482.4pt;height:30pt;z-index:251701248;visibility:visible;mso-wrap-style:square;mso-height-percent:0;mso-wrap-distance-left:9pt;mso-wrap-distance-top:0;mso-wrap-distance-right:9pt;mso-wrap-distance-bottom:0;mso-position-horizontal:left;mso-position-horizontal-relative:margin;mso-position-vertical:absolute;mso-position-vertical-relative:text;mso-height-percent:0;mso-height-relative:margin;v-text-anchor:top" o:gfxdata="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" stroked="f">
                 <v:textbox inset="0,0,0,0">
@@ -12830,8 +12830,8 @@
                                 <w:szCs w:val="26"/>
                               </w:rPr>
                             </w:pPr>
-                            <w:bookmarkStart w:id="76" w:name="_Toc59485281"/>
-                            <w:bookmarkStart w:id="77" w:name="_Toc59486087"/>
+                            <w:bookmarkStart w:id="71" w:name="_Toc59485281"/>
+                            <w:bookmarkStart w:id="72" w:name="_Toc59486087"/>
                             <w:r>
                               <w:rPr>
                                 <w:rFonts w:ascii="Times New Roman" w:hAnsi="Times New Roman" w:cs="Times New Roman"/>
@@ -12841,8 +12841,8 @@
                               </w:rPr>
                               <w:t>Hình 10. Giai đoạn triển khai và bảo trì</w:t>
                             </w:r>
-                            <w:bookmarkEnd w:id="76"/>
-                            <w:bookmarkEnd w:id="77"/>
+                            <w:bookmarkEnd w:id="71"/>
+                            <w:bookmarkEnd w:id="72"/>
                           </w:p>
                           <w:p>
                             <w:pPr>
@@ -12869,7 +12869,7 @@
               </wp:anchor>
             </w:drawing>
           </mc:Choice>
-          <mc:Fallback>
+          <mc:Fallback xmlns:w16se="http://schemas.microsoft.com/office/word/2015/wordml/symex" xmlns:cx="http://schemas.microsoft.com/office/drawing/2014/chartex">
             <w:pict>
               <v:shape w14:anchorId="66AFD5E2" id="Text Box 43" o:spid="_x0000_s1036" type="#_x0000_t202" style="position:absolute;margin-left:26.4pt;margin-top:126.55pt;width:482.4pt;height:30pt;z-index:251703296;visibility:visible;mso-wrap-style:square;mso-height-percent:0;mso-wrap-distance-left:9pt;mso-wrap-distance-top:0;mso-wrap-distance-right:9pt;mso-wrap-distance-bottom:0;mso-position-horizontal:absolute;mso-position-horizontal-relative:margin;mso-position-vertical:absolute;mso-position-vertical-relative:text;mso-height-percent:0;mso-height-relative:margin;v-text-anchor:top" o:gfxdata="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" stroked="f">
                 <v:textbox inset="0,0,0,0">
@@ -12988,8 +12988,8 @@
           <w:color w:val="auto"/>
         </w:rPr>
       </w:pPr>
-      <w:bookmarkStart w:id="78" w:name="_Toc22075390"/>
-      <w:bookmarkStart w:id="79" w:name="_Toc59484276"/>
+      <w:bookmarkStart w:id="73" w:name="_Toc22075390"/>
+      <w:bookmarkStart w:id="74" w:name="_Toc59484276"/>
       <w:r>
         <w:rPr>
           <w:rFonts w:ascii="Times New Roman" w:hAnsi="Times New Roman" w:cs="Times New Roman"/>
@@ -12999,8 +12999,8 @@
         </w:rPr>
         <w:t>Thời gian cụ thể từng giai đoạn</w:t>
       </w:r>
-      <w:bookmarkEnd w:id="78"/>
-      <w:bookmarkEnd w:id="79"/>
+      <w:bookmarkEnd w:id="73"/>
+      <w:bookmarkEnd w:id="74"/>
     </w:p>
     <w:p>
       <w:pPr>
@@ -18643,10 +18643,10 @@
           <w:szCs w:val="26"/>
         </w:rPr>
       </w:pPr>
-      <w:bookmarkStart w:id="80" w:name="_Toc22075391"/>
-      <w:bookmarkStart w:id="81" w:name="_Toc59484277"/>
-      <w:bookmarkStart w:id="82" w:name="_Toc59485282"/>
-      <w:bookmarkStart w:id="83" w:name="_Toc59486088"/>
+      <w:bookmarkStart w:id="75" w:name="_Toc22075391"/>
+      <w:bookmarkStart w:id="76" w:name="_Toc59484277"/>
+      <w:bookmarkStart w:id="77" w:name="_Toc59485282"/>
+      <w:bookmarkStart w:id="78" w:name="_Toc59486088"/>
       <w:r>
         <w:rPr>
           <w:rFonts w:ascii="Times New Roman" w:hAnsi="Times New Roman" w:cs="Times New Roman"/>
@@ -18658,10 +18658,10 @@
         </w:rPr>
         <w:t>ƯỚC LƯỢNG CHI PHÍ DỰ ÁN</w:t>
       </w:r>
-      <w:bookmarkEnd w:id="80"/>
-      <w:bookmarkEnd w:id="81"/>
-      <w:bookmarkEnd w:id="82"/>
-      <w:bookmarkEnd w:id="83"/>
+      <w:bookmarkEnd w:id="75"/>
+      <w:bookmarkEnd w:id="76"/>
+      <w:bookmarkEnd w:id="77"/>
+      <w:bookmarkEnd w:id="78"/>
     </w:p>
     <w:p>
       <w:pPr>
@@ -18679,8 +18679,8 @@
           <w:color w:val="auto"/>
         </w:rPr>
       </w:pPr>
-      <w:bookmarkStart w:id="84" w:name="_Toc22075392"/>
-      <w:bookmarkStart w:id="85" w:name="_Toc59484278"/>
+      <w:bookmarkStart w:id="79" w:name="_Toc22075392"/>
+      <w:bookmarkStart w:id="80" w:name="_Toc59484278"/>
       <w:r>
         <w:rPr>
           <w:rFonts w:ascii="Times New Roman" w:hAnsi="Times New Roman" w:cs="Times New Roman"/>
@@ -18690,8 +18690,8 @@
         </w:rPr>
         <w:t>Chi phí nhân công theo vị trí</w:t>
       </w:r>
-      <w:bookmarkEnd w:id="84"/>
-      <w:bookmarkEnd w:id="85"/>
+      <w:bookmarkEnd w:id="79"/>
+      <w:bookmarkEnd w:id="80"/>
     </w:p>
     <w:tbl>
       <w:tblPr>
@@ -19310,8 +19310,8 @@
           <w:color w:val="auto"/>
         </w:rPr>
       </w:pPr>
-      <w:bookmarkStart w:id="86" w:name="_Toc22075393"/>
-      <w:bookmarkStart w:id="87" w:name="_Toc59484279"/>
+      <w:bookmarkStart w:id="81" w:name="_Toc22075393"/>
+      <w:bookmarkStart w:id="82" w:name="_Toc59484279"/>
       <w:r>
         <w:rPr>
           <w:rFonts w:ascii="Times New Roman" w:hAnsi="Times New Roman" w:cs="Times New Roman"/>
@@ -19321,8 +19321,8 @@
         </w:rPr>
         <w:t>Ước lượng chi phí nhân công theo từng công việc</w:t>
       </w:r>
-      <w:bookmarkEnd w:id="86"/>
-      <w:bookmarkEnd w:id="87"/>
+      <w:bookmarkEnd w:id="81"/>
+      <w:bookmarkEnd w:id="82"/>
     </w:p>
     <w:tbl>
       <w:tblPr>
@@ -23221,8 +23221,8 @@
           <w:color w:val="auto"/>
         </w:rPr>
       </w:pPr>
-      <w:bookmarkStart w:id="88" w:name="_Toc22075394"/>
-      <w:bookmarkStart w:id="89" w:name="_Toc59484280"/>
+      <w:bookmarkStart w:id="83" w:name="_Toc22075394"/>
+      <w:bookmarkStart w:id="84" w:name="_Toc59484280"/>
       <w:r>
         <w:rPr>
           <w:rFonts w:ascii="Times New Roman" w:hAnsi="Times New Roman" w:cs="Times New Roman"/>
@@ -23233,8 +23233,8 @@
         <w:lastRenderedPageBreak/>
         <w:t>Tổng chi phí cho cả dự án</w:t>
       </w:r>
-      <w:bookmarkEnd w:id="88"/>
-      <w:bookmarkEnd w:id="89"/>
+      <w:bookmarkEnd w:id="83"/>
+      <w:bookmarkEnd w:id="84"/>
     </w:p>
     <w:p>
       <w:pPr>
@@ -23253,8 +23253,8 @@
           <w:szCs w:val="26"/>
         </w:rPr>
       </w:pPr>
-      <w:bookmarkStart w:id="90" w:name="_Toc22075395"/>
-      <w:bookmarkStart w:id="91" w:name="_Toc59484281"/>
+      <w:bookmarkStart w:id="85" w:name="_Toc22075395"/>
+      <w:bookmarkStart w:id="86" w:name="_Toc59484281"/>
       <w:r>
         <w:rPr>
           <w:rFonts w:ascii="Times New Roman" w:hAnsi="Times New Roman" w:cs="Times New Roman"/>
@@ -23266,8 +23266,8 @@
         </w:rPr>
         <w:t>Chi phí ban đầu</w:t>
       </w:r>
-      <w:bookmarkEnd w:id="90"/>
-      <w:bookmarkEnd w:id="91"/>
+      <w:bookmarkEnd w:id="85"/>
+      <w:bookmarkEnd w:id="86"/>
     </w:p>
     <w:tbl>
       <w:tblPr>
@@ -23680,8 +23680,8 @@
           <w:szCs w:val="26"/>
         </w:rPr>
       </w:pPr>
-      <w:bookmarkStart w:id="92" w:name="_Toc22075396"/>
-      <w:bookmarkStart w:id="93" w:name="_Toc59484282"/>
+      <w:bookmarkStart w:id="87" w:name="_Toc22075396"/>
+      <w:bookmarkStart w:id="88" w:name="_Toc59484282"/>
       <w:r>
         <w:rPr>
           <w:rFonts w:ascii="Times New Roman" w:hAnsi="Times New Roman" w:cs="Times New Roman"/>
@@ -23693,7 +23693,7 @@
         </w:rPr>
         <w:t xml:space="preserve">Chi phí hàng </w:t>
       </w:r>
-      <w:bookmarkEnd w:id="92"/>
+      <w:bookmarkEnd w:id="87"/>
       <w:r>
         <w:rPr>
           <w:rFonts w:ascii="Times New Roman" w:hAnsi="Times New Roman" w:cs="Times New Roman"/>
@@ -23705,7 +23705,7 @@
         </w:rPr>
         <w:t>năm</w:t>
       </w:r>
-      <w:bookmarkEnd w:id="93"/>
+      <w:bookmarkEnd w:id="88"/>
     </w:p>
     <w:tbl>
       <w:tblPr>
@@ -24122,10 +24122,10 @@
           <w:szCs w:val="26"/>
         </w:rPr>
       </w:pPr>
-      <w:bookmarkStart w:id="94" w:name="_Toc22075397"/>
-      <w:bookmarkStart w:id="95" w:name="_Toc59484283"/>
-      <w:bookmarkStart w:id="96" w:name="_Toc59485283"/>
-      <w:bookmarkStart w:id="97" w:name="_Toc59486089"/>
+      <w:bookmarkStart w:id="89" w:name="_Toc22075397"/>
+      <w:bookmarkStart w:id="90" w:name="_Toc59484283"/>
+      <w:bookmarkStart w:id="91" w:name="_Toc59485283"/>
+      <w:bookmarkStart w:id="92" w:name="_Toc59486089"/>
       <w:r>
         <w:rPr>
           <w:rFonts w:ascii="Times New Roman" w:hAnsi="Times New Roman" w:cs="Times New Roman"/>
@@ -24137,10 +24137,10 @@
         </w:rPr>
         <w:t>KẾ HOẠCH QUẢN LÝ RỦI RO DỰ ÁN</w:t>
       </w:r>
-      <w:bookmarkEnd w:id="94"/>
-      <w:bookmarkEnd w:id="95"/>
-      <w:bookmarkEnd w:id="96"/>
-      <w:bookmarkEnd w:id="97"/>
+      <w:bookmarkEnd w:id="89"/>
+      <w:bookmarkEnd w:id="90"/>
+      <w:bookmarkEnd w:id="91"/>
+      <w:bookmarkEnd w:id="92"/>
     </w:p>
     <w:p>
       <w:pPr>
@@ -24158,8 +24158,8 @@
           <w:color w:val="auto"/>
         </w:rPr>
       </w:pPr>
-      <w:bookmarkStart w:id="98" w:name="_Toc22075398"/>
-      <w:bookmarkStart w:id="99" w:name="_Toc59484284"/>
+      <w:bookmarkStart w:id="93" w:name="_Toc22075398"/>
+      <w:bookmarkStart w:id="94" w:name="_Toc59484284"/>
       <w:r>
         <w:rPr>
           <w:rFonts w:ascii="Times New Roman" w:hAnsi="Times New Roman" w:cs="Times New Roman"/>
@@ -24169,8 +24169,8 @@
         </w:rPr>
         <w:t>Các loại rủi ro có thể ảnh hưởng dự án</w:t>
       </w:r>
-      <w:bookmarkEnd w:id="98"/>
-      <w:bookmarkEnd w:id="99"/>
+      <w:bookmarkEnd w:id="93"/>
+      <w:bookmarkEnd w:id="94"/>
     </w:p>
     <w:tbl>
       <w:tblPr>
@@ -25425,7 +25425,7 @@
           <w:szCs w:val="26"/>
         </w:rPr>
       </w:pPr>
-      <w:bookmarkStart w:id="100" w:name="_Toc22075399"/>
+      <w:bookmarkStart w:id="95" w:name="_Toc22075399"/>
     </w:p>
     <w:p>
       <w:pPr>
@@ -25443,7 +25443,7 @@
           <w:color w:val="auto"/>
         </w:rPr>
       </w:pPr>
-      <w:bookmarkStart w:id="101" w:name="_Toc59484285"/>
+      <w:bookmarkStart w:id="96" w:name="_Toc59484285"/>
       <w:r>
         <w:rPr>
           <w:rFonts w:ascii="Times New Roman" w:hAnsi="Times New Roman" w:cs="Times New Roman"/>
@@ -25453,8 +25453,8 @@
         </w:rPr>
         <w:t>Phân loại mức độ nghiêm trọng rủi ro</w:t>
       </w:r>
-      <w:bookmarkEnd w:id="100"/>
-      <w:bookmarkEnd w:id="101"/>
+      <w:bookmarkEnd w:id="95"/>
+      <w:bookmarkEnd w:id="96"/>
     </w:p>
     <w:p>
       <w:pPr>
@@ -28543,10 +28543,10 @@
           <w:szCs w:val="26"/>
         </w:rPr>
       </w:pPr>
-      <w:bookmarkStart w:id="102" w:name="_Toc22075400"/>
-      <w:bookmarkStart w:id="103" w:name="_Toc59484286"/>
-      <w:bookmarkStart w:id="104" w:name="_Toc59485284"/>
-      <w:bookmarkStart w:id="105" w:name="_Toc59486090"/>
+      <w:bookmarkStart w:id="97" w:name="_Toc22075400"/>
+      <w:bookmarkStart w:id="98" w:name="_Toc59484286"/>
+      <w:bookmarkStart w:id="99" w:name="_Toc59485284"/>
+      <w:bookmarkStart w:id="100" w:name="_Toc59486090"/>
       <w:r>
         <w:rPr>
           <w:rFonts w:ascii="Times New Roman" w:hAnsi="Times New Roman" w:cs="Times New Roman"/>
@@ -28558,10 +28558,10 @@
         </w:rPr>
         <w:t>ĐÁNH GIÁ TÀI CHÍNH DỰ ÁN</w:t>
       </w:r>
-      <w:bookmarkEnd w:id="102"/>
-      <w:bookmarkEnd w:id="103"/>
-      <w:bookmarkEnd w:id="104"/>
-      <w:bookmarkEnd w:id="105"/>
+      <w:bookmarkEnd w:id="97"/>
+      <w:bookmarkEnd w:id="98"/>
+      <w:bookmarkEnd w:id="99"/>
+      <w:bookmarkEnd w:id="100"/>
     </w:p>
     <w:p>
       <w:pPr>
@@ -28603,7 +28603,23 @@
           <w:sz w:val="26"/>
           <w:szCs w:val="26"/>
         </w:rPr>
-        <w:t>u cho website bán hàng của một siêu thị điện</w:t>
+        <w:t xml:space="preserve">u cho </w:t>
+      </w:r>
+      <w:r>
+        <w:rPr>
+          <w:rFonts w:ascii="Times New Roman" w:hAnsi="Times New Roman" w:cs="Times New Roman"/>
+          <w:sz w:val="26"/>
+          <w:szCs w:val="26"/>
+        </w:rPr>
+        <w:t>hệ thống</w:t>
+      </w:r>
+      <w:r>
+        <w:rPr>
+          <w:rFonts w:ascii="Times New Roman" w:hAnsi="Times New Roman" w:cs="Times New Roman"/>
+          <w:sz w:val="26"/>
+          <w:szCs w:val="26"/>
+        </w:rPr>
+        <w:t xml:space="preserve"> bán hàng của một siêu thị điện</w:t>
       </w:r>
       <w:r>
         <w:rPr>
@@ -28689,7 +28705,7 @@
 </file>
 
 <file path=word/endnotes.xml><?xml version="1.0" encoding="utf-8"?>
-<w:endnotes xmlns:wpc="http://schemas.microsoft.com/office/word/2010/wordprocessingCanvas" xmlns:cx="http://schemas.microsoft.com/office/drawing/2014/chartex" xmlns:mc="http://schemas.openxmlformats.org/markup-compatibility/2006" xmlns:o="urn:schemas-microsoft-com:office:office" xmlns:r="http://schemas.openxmlformats.org/officeDocument/2006/relationships" xmlns:m="http://schemas.openxmlformats.org/officeDocument/2006/math" xmlns:v="urn:schemas-microsoft-com:vml" xmlns:wp14="http://schemas.microsoft.com/office/word/2010/wordprocessingDrawing" xmlns:wp="http://schemas.openxmlformats.org/drawingml/2006/wordprocessingDrawing" xmlns:w10="urn:schemas-microsoft-com:office:word" xmlns:w="http://schemas.openxmlformats.org/wordprocessingml/2006/main" xmlns:w14="http://schemas.microsoft.com/office/word/2010/wordml" xmlns:w15="http://schemas.microsoft.com/office/word/2012/wordml" xmlns:w16se="http://schemas.microsoft.com/office/word/2015/wordml/symex" xmlns:wpg="http://schemas.microsoft.com/office/word/2010/wordprocessingGroup" xmlns:wpi="http://schemas.microsoft.com/office/word/2010/wordprocessingInk" xmlns:wne="http://schemas.microsoft.com/office/word/2006/wordml" xmlns:wps="http://schemas.microsoft.com/office/word/2010/wordprocessingShape" mc:Ignorable="w14 w15 w16se wp14">
+<w:endnotes xmlns:wpc="http://schemas.microsoft.com/office/word/2010/wordprocessingCanvas" xmlns:mc="http://schemas.openxmlformats.org/markup-compatibility/2006" xmlns:o="urn:schemas-microsoft-com:office:office" xmlns:r="http://schemas.openxmlformats.org/officeDocument/2006/relationships" xmlns:m="http://schemas.openxmlformats.org/officeDocument/2006/math" xmlns:v="urn:schemas-microsoft-com:vml" xmlns:wp14="http://schemas.microsoft.com/office/word/2010/wordprocessingDrawing" xmlns:wp="http://schemas.openxmlformats.org/drawingml/2006/wordprocessingDrawing" xmlns:w10="urn:schemas-microsoft-com:office:word" xmlns:w="http://schemas.openxmlformats.org/wordprocessingml/2006/main" xmlns:w14="http://schemas.microsoft.com/office/word/2010/wordml" xmlns:w15="http://schemas.microsoft.com/office/word/2012/wordml" xmlns:wpg="http://schemas.microsoft.com/office/word/2010/wordprocessingGroup" xmlns:wpi="http://schemas.microsoft.com/office/word/2010/wordprocessingInk" xmlns:wne="http://schemas.microsoft.com/office/word/2006/wordml" xmlns:wps="http://schemas.microsoft.com/office/word/2010/wordprocessingShape" mc:Ignorable="w14 w15 wp14">
   <w:endnote w:type="separator" w:id="-1">
     <w:p>
       <w:pPr>
@@ -28714,7 +28730,7 @@
 </file>
 
 <file path=word/footer1.xml><?xml version="1.0" encoding="utf-8"?>
-<w:ftr xmlns:wpc="http://schemas.microsoft.com/office/word/2010/wordprocessingCanvas" xmlns:cx="http://schemas.microsoft.com/office/drawing/2014/chartex" xmlns:mc="http://schemas.openxmlformats.org/markup-compatibility/2006" xmlns:o="urn:schemas-microsoft-com:office:office" xmlns:r="http://schemas.openxmlformats.org/officeDocument/2006/relationships" xmlns:m="http://schemas.openxmlformats.org/officeDocument/2006/math" xmlns:v="urn:schemas-microsoft-com:vml" xmlns:wp14="http://schemas.microsoft.com/office/word/2010/wordprocessingDrawing" xmlns:wp="http://schemas.openxmlformats.org/drawingml/2006/wordprocessingDrawing" xmlns:w10="urn:schemas-microsoft-com:office:word" xmlns:w="http://schemas.openxmlformats.org/wordprocessingml/2006/main" xmlns:w14="http://schemas.microsoft.com/office/word/2010/wordml" xmlns:w15="http://schemas.microsoft.com/office/word/2012/wordml" xmlns:w16se="http://schemas.microsoft.com/office/word/2015/wordml/symex" xmlns:wpg="http://schemas.microsoft.com/office/word/2010/wordprocessingGroup" xmlns:wpi="http://schemas.microsoft.com/office/word/2010/wordprocessingInk" xmlns:wne="http://schemas.microsoft.com/office/word/2006/wordml" xmlns:wps="http://schemas.microsoft.com/office/word/2010/wordprocessingShape" mc:Ignorable="w14 w15 w16se wp14">
+<w:ftr xmlns:wpc="http://schemas.microsoft.com/office/word/2010/wordprocessingCanvas" xmlns:mc="http://schemas.openxmlformats.org/markup-compatibility/2006" xmlns:o="urn:schemas-microsoft-com:office:office" xmlns:r="http://schemas.openxmlformats.org/officeDocument/2006/relationships" xmlns:m="http://schemas.openxmlformats.org/officeDocument/2006/math" xmlns:v="urn:schemas-microsoft-com:vml" xmlns:wp14="http://schemas.microsoft.com/office/word/2010/wordprocessingDrawing" xmlns:wp="http://schemas.openxmlformats.org/drawingml/2006/wordprocessingDrawing" xmlns:w10="urn:schemas-microsoft-com:office:word" xmlns:w="http://schemas.openxmlformats.org/wordprocessingml/2006/main" xmlns:w14="http://schemas.microsoft.com/office/word/2010/wordml" xmlns:w15="http://schemas.microsoft.com/office/word/2012/wordml" xmlns:wpg="http://schemas.microsoft.com/office/word/2010/wordprocessingGroup" xmlns:wpi="http://schemas.microsoft.com/office/word/2010/wordprocessingInk" xmlns:wne="http://schemas.microsoft.com/office/word/2006/wordml" xmlns:wps="http://schemas.microsoft.com/office/word/2010/wordprocessingShape" mc:Ignorable="w14 w15 wp14">
   <w:p>
     <w:pPr>
       <w:pStyle w:val="Footer"/>
@@ -28766,7 +28782,7 @@
         <w:sz w:val="26"/>
         <w:szCs w:val="26"/>
       </w:rPr>
-      <w:t>17</w:t>
+      <w:t>4</w:t>
     </w:r>
     <w:r>
       <w:rPr>
@@ -28787,7 +28803,7 @@
 </file>
 
 <file path=word/footnotes.xml><?xml version="1.0" encoding="utf-8"?>
-<w:footnotes xmlns:wpc="http://schemas.microsoft.com/office/word/2010/wordprocessingCanvas" xmlns:cx="http://schemas.microsoft.com/office/drawing/2014/chartex" xmlns:mc="http://schemas.openxmlformats.org/markup-compatibility/2006" xmlns:o="urn:schemas-microsoft-com:office:office" xmlns:r="http://schemas.openxmlformats.org/officeDocument/2006/relationships" xmlns:m="http://schemas.openxmlformats.org/officeDocument/2006/math" xmlns:v="urn:schemas-microsoft-com:vml" xmlns:wp14="http://schemas.microsoft.com/office/word/2010/wordprocessingDrawing" xmlns:wp="http://schemas.openxmlformats.org/drawingml/2006/wordprocessingDrawing" xmlns:w10="urn:schemas-microsoft-com:office:word" xmlns:w="http://schemas.openxmlformats.org/wordprocessingml/2006/main" xmlns:w14="http://schemas.microsoft.com/office/word/2010/wordml" xmlns:w15="http://schemas.microsoft.com/office/word/2012/wordml" xmlns:w16se="http://schemas.microsoft.com/office/word/2015/wordml/symex" xmlns:wpg="http://schemas.microsoft.com/office/word/2010/wordprocessingGroup" xmlns:wpi="http://schemas.microsoft.com/office/word/2010/wordprocessingInk" xmlns:wne="http://schemas.microsoft.com/office/word/2006/wordml" xmlns:wps="http://schemas.microsoft.com/office/word/2010/wordprocessingShape" mc:Ignorable="w14 w15 w16se wp14">
+<w:footnotes xmlns:wpc="http://schemas.microsoft.com/office/word/2010/wordprocessingCanvas" xmlns:mc="http://schemas.openxmlformats.org/markup-compatibility/2006" xmlns:o="urn:schemas-microsoft-com:office:office" xmlns:r="http://schemas.openxmlformats.org/officeDocument/2006/relationships" xmlns:m="http://schemas.openxmlformats.org/officeDocument/2006/math" xmlns:v="urn:schemas-microsoft-com:vml" xmlns:wp14="http://schemas.microsoft.com/office/word/2010/wordprocessingDrawing" xmlns:wp="http://schemas.openxmlformats.org/drawingml/2006/wordprocessingDrawing" xmlns:w10="urn:schemas-microsoft-com:office:word" xmlns:w="http://schemas.openxmlformats.org/wordprocessingml/2006/main" xmlns:w14="http://schemas.microsoft.com/office/word/2010/wordml" xmlns:w15="http://schemas.microsoft.com/office/word/2012/wordml" xmlns:wpg="http://schemas.microsoft.com/office/word/2010/wordprocessingGroup" xmlns:wpi="http://schemas.microsoft.com/office/word/2010/wordprocessingInk" xmlns:wne="http://schemas.microsoft.com/office/word/2006/wordml" xmlns:wps="http://schemas.microsoft.com/office/word/2010/wordprocessingShape" mc:Ignorable="w14 w15 wp14">
   <w:footnote w:type="separator" w:id="-1">
     <w:p>
       <w:pPr>
@@ -28812,8 +28828,8 @@
 </file>
 
 <file path=word/numbering.xml><?xml version="1.0" encoding="utf-8"?>
-<w:numbering xmlns:wpc="http://schemas.microsoft.com/office/word/2010/wordprocessingCanvas" xmlns:cx="http://schemas.microsoft.com/office/drawing/2014/chartex" xmlns:mc="http://schemas.openxmlformats.org/markup-compatibility/2006" xmlns:o="urn:schemas-microsoft-com:office:office" xmlns:r="http://schemas.openxmlformats.org/officeDocument/2006/relationships" xmlns:m="http://schemas.openxmlformats.org/officeDocument/2006/math" xmlns:v="urn:schemas-microsoft-com:vml" xmlns:wp14="http://schemas.microsoft.com/office/word/2010/wordprocessingDrawing" xmlns:wp="http://schemas.openxmlformats.org/drawingml/2006/wordprocessingDrawing" xmlns:w10="urn:schemas-microsoft-com:office:word" xmlns:w="http://schemas.openxmlformats.org/wordprocessingml/2006/main" xmlns:w14="http://schemas.microsoft.com/office/word/2010/wordml" xmlns:w15="http://schemas.microsoft.com/office/word/2012/wordml" xmlns:w16se="http://schemas.microsoft.com/office/word/2015/wordml/symex" xmlns:wpg="http://schemas.microsoft.com/office/word/2010/wordprocessingGroup" xmlns:wpi="http://schemas.microsoft.com/office/word/2010/wordprocessingInk" xmlns:wne="http://schemas.microsoft.com/office/word/2006/wordml" xmlns:wps="http://schemas.microsoft.com/office/word/2010/wordprocessingShape" mc:Ignorable="w14 w15 w16se wp14">
-  <w:abstractNum w:abstractNumId="0" w15:restartNumberingAfterBreak="0">
+<w:numbering xmlns:wpc="http://schemas.microsoft.com/office/word/2010/wordprocessingCanvas" xmlns:mc="http://schemas.openxmlformats.org/markup-compatibility/2006" xmlns:o="urn:schemas-microsoft-com:office:office" xmlns:r="http://schemas.openxmlformats.org/officeDocument/2006/relationships" xmlns:m="http://schemas.openxmlformats.org/officeDocument/2006/math" xmlns:v="urn:schemas-microsoft-com:vml" xmlns:wp14="http://schemas.microsoft.com/office/word/2010/wordprocessingDrawing" xmlns:wp="http://schemas.openxmlformats.org/drawingml/2006/wordprocessingDrawing" xmlns:w10="urn:schemas-microsoft-com:office:word" xmlns:w="http://schemas.openxmlformats.org/wordprocessingml/2006/main" xmlns:w14="http://schemas.microsoft.com/office/word/2010/wordml" xmlns:w15="http://schemas.microsoft.com/office/word/2012/wordml" xmlns:wpg="http://schemas.microsoft.com/office/word/2010/wordprocessingGroup" xmlns:wpi="http://schemas.microsoft.com/office/word/2010/wordprocessingInk" xmlns:wne="http://schemas.microsoft.com/office/word/2006/wordml" xmlns:wps="http://schemas.microsoft.com/office/word/2010/wordprocessingShape" mc:Ignorable="w14 w15 wp14">
+  <w:abstractNum w:abstractNumId="0">
     <w:nsid w:val="258A57D8"/>
     <w:multiLevelType w:val="multilevel"/>
     <w:tmpl w:val="258A57D8"/>
@@ -28937,7 +28953,7 @@
       </w:rPr>
     </w:lvl>
   </w:abstractNum>
-  <w:abstractNum w:abstractNumId="1" w15:restartNumberingAfterBreak="0">
+  <w:abstractNum w:abstractNumId="1">
     <w:nsid w:val="42AD2AF7"/>
     <w:multiLevelType w:val="multilevel"/>
     <w:tmpl w:val="42AD2AF7"/>
@@ -29050,7 +29066,7 @@
       </w:rPr>
     </w:lvl>
   </w:abstractNum>
-  <w:abstractNum w:abstractNumId="2" w15:restartNumberingAfterBreak="0">
+  <w:abstractNum w:abstractNumId="2">
     <w:nsid w:val="49B1619C"/>
     <w:multiLevelType w:val="multilevel"/>
     <w:tmpl w:val="49B1619C"/>
@@ -29163,7 +29179,7 @@
       </w:rPr>
     </w:lvl>
   </w:abstractNum>
-  <w:abstractNum w:abstractNumId="3" w15:restartNumberingAfterBreak="0">
+  <w:abstractNum w:abstractNumId="3">
     <w:nsid w:val="4E305479"/>
     <w:multiLevelType w:val="multilevel"/>
     <w:tmpl w:val="4E305479"/>
@@ -29265,7 +29281,7 @@
 </file>
 
 <file path=word/styles.xml><?xml version="1.0" encoding="utf-8"?>
-<w:styles xmlns:mc="http://schemas.openxmlformats.org/markup-compatibility/2006" xmlns:r="http://schemas.openxmlformats.org/officeDocument/2006/relationships" xmlns:w="http://schemas.openxmlformats.org/wordprocessingml/2006/main" xmlns:w14="http://schemas.microsoft.com/office/word/2010/wordml" xmlns:w15="http://schemas.microsoft.com/office/word/2012/wordml" xmlns:w16se="http://schemas.microsoft.com/office/word/2015/wordml/symex" mc:Ignorable="w14 w15 w16se">
+<w:styles xmlns:mc="http://schemas.openxmlformats.org/markup-compatibility/2006" xmlns:r="http://schemas.openxmlformats.org/officeDocument/2006/relationships" xmlns:w="http://schemas.openxmlformats.org/wordprocessingml/2006/main" xmlns:w14="http://schemas.microsoft.com/office/word/2010/wordml" xmlns:w15="http://schemas.microsoft.com/office/word/2012/wordml" mc:Ignorable="w14 w15">
   <w:docDefaults>
     <w:rPrDefault>
       <w:rPr>
@@ -29904,6 +29920,7 @@
     <w:basedOn w:val="TableNormal"/>
     <w:uiPriority w:val="39"/>
     <w:tblPr>
+      <w:tblInd w:w="0" w:type="dxa"/>
       <w:tblBorders>
         <w:top w:val="single" w:sz="4" w:space="0" w:color="auto"/>
         <w:left w:val="single" w:sz="4" w:space="0" w:color="auto"/>
@@ -29912,6 +29929,12 @@
         <w:insideH w:val="single" w:sz="4" w:space="0" w:color="auto"/>
         <w:insideV w:val="single" w:sz="4" w:space="0" w:color="auto"/>
       </w:tblBorders>
+      <w:tblCellMar>
+        <w:top w:w="0" w:type="dxa"/>
+        <w:left w:w="108" w:type="dxa"/>
+        <w:bottom w:w="0" w:type="dxa"/>
+        <w:right w:w="108" w:type="dxa"/>
+      </w:tblCellMar>
     </w:tblPr>
   </w:style>
   <w:style w:type="character" w:customStyle="1" w:styleId="Heading1Char">
@@ -29957,6 +29980,7 @@
       <w:sz w:val="24"/>
     </w:rPr>
     <w:tblPr>
+      <w:tblInd w:w="0" w:type="dxa"/>
       <w:tblBorders>
         <w:top w:val="single" w:sz="4" w:space="0" w:color="BFBFBF" w:themeColor="background1" w:themeShade="BF"/>
         <w:left w:val="single" w:sz="4" w:space="0" w:color="BFBFBF" w:themeColor="background1" w:themeShade="BF"/>
@@ -29965,6 +29989,12 @@
         <w:insideH w:val="single" w:sz="4" w:space="0" w:color="BFBFBF" w:themeColor="background1" w:themeShade="BF"/>
         <w:insideV w:val="single" w:sz="4" w:space="0" w:color="BFBFBF" w:themeColor="background1" w:themeShade="BF"/>
       </w:tblBorders>
+      <w:tblCellMar>
+        <w:top w:w="0" w:type="dxa"/>
+        <w:left w:w="108" w:type="dxa"/>
+        <w:bottom w:w="0" w:type="dxa"/>
+        <w:right w:w="108" w:type="dxa"/>
+      </w:tblCellMar>
     </w:tblPr>
     <w:tblStylePr w:type="firstRow">
       <w:rPr>
@@ -30342,7 +30372,7 @@
 </file>
 
 <file path=customXml/itemProps2.xml><?xml version="1.0" encoding="utf-8"?>
-<ds:datastoreItem xmlns:ds="http://schemas.openxmlformats.org/officeDocument/2006/customXml" ds:itemID="{BFDFD387-60C4-4FAD-8E21-AC994D311250}">
+<ds:datastoreItem xmlns:ds="http://schemas.openxmlformats.org/officeDocument/2006/customXml" ds:itemID="{230B43EF-FBB7-4BD1-9612-2CD808363642}">
   <ds:schemaRefs>
     <ds:schemaRef ds:uri="http://schemas.openxmlformats.org/officeDocument/2006/bibliography"/>
   </ds:schemaRefs>

</xml_diff>